<commit_message>
feat: enhance syllabus content with class implementation guide and grading details
</commit_message>
<xml_diff>
--- a/public/assets/Statecraft_Syllabus_2025.docx
+++ b/public/assets/Statecraft_Syllabus_2025.docx
@@ -270,6 +270,131 @@
           <w:iCs/>
         </w:rPr>
         <w:t xml:space="preserve">Required Documents: Citizens United</w:t>
+      </w:r>
+    </w:p>
+    <w:p/>
+    <w:p>
+      <w:pPr>
+        <w:pStyle w:val="Heading1"/>
+        <w:pageBreakBefore/>
+      </w:pPr>
+      <w:r>
+        <w:t xml:space="preserve">Classroom Implementation Guide</w:t>
+      </w:r>
+    </w:p>
+    <w:p>
+      <w:pPr>
+        <w:pStyle w:val="Heading3"/>
+      </w:pPr>
+      <w:r>
+        <w:t xml:space="preserve">Length of Simulation &amp; Class Time</w:t>
+      </w:r>
+    </w:p>
+    <w:p>
+      <w:r>
+        <w:t xml:space="preserve">The Statecraft Gov 2.0 U.S. Government Simulation is organized into five periods (0-4). We recommend a 1-2 week timeframe per period for optimal engagement, allowing the sim to run for 5-10 weeks based on your preferred schedule.</w:t>
+      </w:r>
+    </w:p>
+    <w:p/>
+    <w:p>
+      <w:pPr>
+        <w:pStyle w:val="Heading3"/>
+      </w:pPr>
+      <w:r>
+        <w:t xml:space="preserve">Period Structure:</w:t>
+      </w:r>
+    </w:p>
+    <w:p>
+      <w:pPr>
+        <w:pStyle w:val="ListParagraph"/>
+        <w:numPr>
+          <w:ilvl w:val="0"/>
+          <w:numId w:val="1"/>
+        </w:numPr>
+      </w:pPr>
+      <w:r>
+        <w:t xml:space="preserve">• Period 0: A tutorial week to familiarize students with their roles. Low-stakes introduction.</w:t>
+      </w:r>
+    </w:p>
+    <w:p>
+      <w:pPr>
+        <w:pStyle w:val="ListParagraph"/>
+        <w:numPr>
+          <w:ilvl w:val="0"/>
+          <w:numId w:val="1"/>
+        </w:numPr>
+      </w:pPr>
+      <w:r>
+        <w:t xml:space="preserve">• Periods 1-4: Each period begins with a briefing based on student roles, providing key information and grading incentives.</w:t>
+      </w:r>
+    </w:p>
+    <w:p/>
+    <w:p>
+      <w:pPr>
+        <w:pStyle w:val="Heading3"/>
+      </w:pPr>
+      <w:r>
+        <w:t xml:space="preserve">Class Assignments &amp; Grading</w:t>
+      </w:r>
+    </w:p>
+    <w:p>
+      <w:pPr>
+        <w:pStyle w:val="ListParagraph"/>
+        <w:numPr>
+          <w:ilvl w:val="0"/>
+          <w:numId w:val="1"/>
+        </w:numPr>
+      </w:pPr>
+      <w:r>
+        <w:t xml:space="preserve">• Role Research (5%): Students research and submit their top 5 role choices.</w:t>
+      </w:r>
+    </w:p>
+    <w:p>
+      <w:pPr>
+        <w:pStyle w:val="ListParagraph"/>
+        <w:numPr>
+          <w:ilvl w:val="0"/>
+          <w:numId w:val="1"/>
+        </w:numPr>
+      </w:pPr>
+      <w:r>
+        <w:t xml:space="preserve">• Simulation Performance (5%): Based on achieving in-game goals (e.g., reelection).</w:t>
+      </w:r>
+    </w:p>
+    <w:p>
+      <w:pPr>
+        <w:pStyle w:val="ListParagraph"/>
+        <w:numPr>
+          <w:ilvl w:val="0"/>
+          <w:numId w:val="1"/>
+        </w:numPr>
+      </w:pPr>
+      <w:r>
+        <w:t xml:space="preserve">• Weekly Memos (10%): Reflection prompts connecting course materials to sim experiences.</w:t>
+      </w:r>
+    </w:p>
+    <w:p>
+      <w:pPr>
+        <w:pStyle w:val="ListParagraph"/>
+        <w:numPr>
+          <w:ilvl w:val="0"/>
+          <w:numId w:val="1"/>
+        </w:numPr>
+      </w:pPr>
+      <w:r>
+        <w:t xml:space="preserve">• Debrief Presentation (15-25%): Team presentation highlighting key concepts.</w:t>
+      </w:r>
+    </w:p>
+    <w:p>
+      <w:pPr>
+        <w:pStyle w:val="ListParagraph"/>
+        <w:numPr>
+          <w:ilvl w:val="0"/>
+          <w:numId w:val="1"/>
+        </w:numPr>
+      </w:pPr>
+      <w:r>
+        <w:t xml:space="preserve">• Debrief Paper (10-25%): Deeper written analysis of the simulation experience.</w:t>
       </w:r>
     </w:p>
     <w:p/>

</xml_diff>